<commit_message>
release work and 3d
</commit_message>
<xml_diff>
--- a/Release Checklist.docx
+++ b/Release Checklist.docx
@@ -48,55 +48,7 @@
         </w:numPr>
       </w:pPr>
       <w:r>
-        <w:t>Update</w:t>
-      </w:r>
-    </w:p>
-    <w:p>
-      <w:pPr>
-        <w:pStyle w:val="ListParagraph"/>
-        <w:numPr>
-          <w:ilvl w:val="1"/>
-          <w:numId w:val="1"/>
-        </w:numPr>
-      </w:pPr>
-      <w:r>
-        <w:t>Minecraft Forums</w:t>
-      </w:r>
-    </w:p>
-    <w:p>
-      <w:pPr>
-        <w:pStyle w:val="ListParagraph"/>
-        <w:numPr>
-          <w:ilvl w:val="1"/>
-          <w:numId w:val="1"/>
-        </w:numPr>
-      </w:pPr>
-      <w:r>
-        <w:t>Planet Minecraft</w:t>
-      </w:r>
-    </w:p>
-    <w:p>
-      <w:pPr>
-        <w:pStyle w:val="ListParagraph"/>
-        <w:numPr>
-          <w:ilvl w:val="1"/>
-          <w:numId w:val="1"/>
-        </w:numPr>
-      </w:pPr>
-      <w:r>
-        <w:t>Minecraft News</w:t>
-      </w:r>
-    </w:p>
-    <w:p>
-      <w:pPr>
-        <w:pStyle w:val="ListParagraph"/>
-        <w:numPr>
-          <w:ilvl w:val="1"/>
-          <w:numId w:val="1"/>
-        </w:numPr>
-      </w:pPr>
-      <w:r>
-        <w:t>Curse</w:t>
+        <w:t>Update Traveler’s guide</w:t>
       </w:r>
     </w:p>
     <w:p>
@@ -108,13 +60,85 @@
         </w:numPr>
       </w:pPr>
       <w:r>
-        <w:t>Push latest mod release to GitHub</w:t>
-      </w:r>
-      <w:r>
-        <w:t>?</w:t>
+        <w:t>Update “Update Info” page</w:t>
       </w:r>
       <w:bookmarkStart w:id="0" w:name="_GoBack"/>
       <w:bookmarkEnd w:id="0"/>
+    </w:p>
+    <w:p>
+      <w:pPr>
+        <w:pStyle w:val="ListParagraph"/>
+        <w:numPr>
+          <w:ilvl w:val="0"/>
+          <w:numId w:val="1"/>
+        </w:numPr>
+      </w:pPr>
+      <w:r>
+        <w:t>Update</w:t>
+      </w:r>
+    </w:p>
+    <w:p>
+      <w:pPr>
+        <w:pStyle w:val="ListParagraph"/>
+        <w:numPr>
+          <w:ilvl w:val="1"/>
+          <w:numId w:val="1"/>
+        </w:numPr>
+      </w:pPr>
+      <w:r>
+        <w:t>Minecraft Forums</w:t>
+      </w:r>
+    </w:p>
+    <w:p>
+      <w:pPr>
+        <w:pStyle w:val="ListParagraph"/>
+        <w:numPr>
+          <w:ilvl w:val="1"/>
+          <w:numId w:val="1"/>
+        </w:numPr>
+      </w:pPr>
+      <w:r>
+        <w:t>Planet Minecraft</w:t>
+      </w:r>
+    </w:p>
+    <w:p>
+      <w:pPr>
+        <w:pStyle w:val="ListParagraph"/>
+        <w:numPr>
+          <w:ilvl w:val="1"/>
+          <w:numId w:val="1"/>
+        </w:numPr>
+      </w:pPr>
+      <w:r>
+        <w:t>Minecraft News</w:t>
+      </w:r>
+    </w:p>
+    <w:p>
+      <w:pPr>
+        <w:pStyle w:val="ListParagraph"/>
+        <w:numPr>
+          <w:ilvl w:val="1"/>
+          <w:numId w:val="1"/>
+        </w:numPr>
+      </w:pPr>
+      <w:r>
+        <w:t>Curse</w:t>
+      </w:r>
+    </w:p>
+    <w:p>
+      <w:pPr>
+        <w:pStyle w:val="ListParagraph"/>
+        <w:numPr>
+          <w:ilvl w:val="0"/>
+          <w:numId w:val="1"/>
+        </w:numPr>
+      </w:pPr>
+      <w:r>
+        <w:t>Push latest mod release to GitHub</w:t>
+      </w:r>
+      <w:r>
+        <w:t>?</w:t>
+      </w:r>
     </w:p>
     <w:p>
       <w:pPr>

</xml_diff>